<commit_message>
Fixed issues in iteration A plan
</commit_message>
<xml_diff>
--- a/misc/Iteration Plan Alpha.docx
+++ b/misc/Iteration Plan Alpha.docx
@@ -131,7 +131,7 @@
           <w:rtl w:val="0"/>
           <w:lang w:val="en-US"/>
         </w:rPr>
-        <w:t>: Create component models as described in StructureV2.txt</w:t>
+        <w:t>: Create component models as described in Structure.txt</w:t>
       </w:r>
     </w:p>
     <w:p>
@@ -165,6 +165,35 @@
     <w:p>
       <w:pPr>
         <w:pStyle w:val="Body"/>
+        <w:numPr>
+          <w:ilvl w:val="0"/>
+          <w:numId w:val="2"/>
+        </w:numPr>
+        <w:spacing w:line="276" w:lineRule="auto"/>
+      </w:pPr>
+      <w:bookmarkStart w:name="hmppa7ryrhgil" w:id="3"/>
+      <w:r>
+        <w:rPr>
+          <w:b w:val="1"/>
+          <w:bCs w:val="1"/>
+          <w:rtl w:val="0"/>
+          <w:lang w:val="en-US"/>
+        </w:rPr>
+        <w:t>Task Create Ingredients</w:t>
+      </w:r>
+      <w:r>
+        <w:rPr>
+          <w:rtl w:val="0"/>
+          <w:lang w:val="en-US"/>
+        </w:rPr>
+        <w:t>: Create Ingredient models as described in Structure.txt</w:t>
+      </w:r>
+      <w:bookmarkEnd w:id="3"/>
+      <w:bookmarkStart w:name="htoxa0vnbmw12" w:id="4"/>
+    </w:p>
+    <w:p>
+      <w:pPr>
+        <w:pStyle w:val="Body"/>
       </w:pPr>
       <w:r>
         <w:rPr>
@@ -197,7 +226,7 @@
         <w:rPr>
           <w:rtl w:val="0"/>
         </w:rPr>
-        <w:t xml:space="preserve"> Models have the attributes described in StructureV2.txt.  New component page allows creation of these components if they do not already exist.</w:t>
+        <w:t xml:space="preserve"> Models have the attributes described in Structure.txt.  New component page allows creation of these components if they do not already exist.</w:t>
       </w:r>
     </w:p>
     <w:p>
@@ -599,7 +628,24 @@
           <w:rtl w:val="0"/>
           <w:lang w:val="en-US"/>
         </w:rPr>
-        <w:t xml:space="preserve">Task Create Meal Planner: </w:t>
+        <w:t xml:space="preserve">Task Create </w:t>
+      </w:r>
+      <w:r>
+        <w:rPr>
+          <w:b w:val="1"/>
+          <w:bCs w:val="1"/>
+          <w:rtl w:val="0"/>
+          <w:lang w:val="en-US"/>
+        </w:rPr>
+        <w:t>Menu</w:t>
+      </w:r>
+      <w:r>
+        <w:rPr>
+          <w:b w:val="1"/>
+          <w:bCs w:val="1"/>
+          <w:rtl w:val="0"/>
+        </w:rPr>
+        <w:t xml:space="preserve">: </w:t>
       </w:r>
       <w:r>
         <w:rPr>
@@ -727,7 +773,7 @@
       <w:pPr>
         <w:pStyle w:val="Heading 2"/>
       </w:pPr>
-      <w:bookmarkStart w:name="hmppa7ryrhgil" w:id="3"/>
+      <w:bookmarkStart w:name="hmppa7ryrhgil" w:id="5"/>
       <w:r>
         <w:rPr>
           <w:rFonts w:cs="Arial Unicode MS" w:eastAsia="Arial Unicode MS"/>
@@ -823,6 +869,95 @@
     <w:p>
       <w:pPr>
         <w:pStyle w:val="Body"/>
+        <w:numPr>
+          <w:ilvl w:val="0"/>
+          <w:numId w:val="2"/>
+        </w:numPr>
+        <w:spacing w:line="276" w:lineRule="auto"/>
+      </w:pPr>
+      <w:bookmarkStart w:name="hmppa7ryrhgil" w:id="6"/>
+      <w:r>
+        <w:rPr>
+          <w:b w:val="1"/>
+          <w:bCs w:val="1"/>
+          <w:rtl w:val="0"/>
+          <w:lang w:val="en-US"/>
+        </w:rPr>
+        <w:t>Task Create</w:t>
+      </w:r>
+      <w:r>
+        <w:rPr>
+          <w:b w:val="1"/>
+          <w:bCs w:val="1"/>
+          <w:rtl w:val="0"/>
+          <w:lang w:val="en-US"/>
+        </w:rPr>
+        <w:t xml:space="preserve"> New</w:t>
+      </w:r>
+      <w:r>
+        <w:rPr>
+          <w:b w:val="1"/>
+          <w:bCs w:val="1"/>
+          <w:rtl w:val="0"/>
+          <w:lang w:val="de-DE"/>
+        </w:rPr>
+        <w:t xml:space="preserve"> Ingredients</w:t>
+      </w:r>
+      <w:r>
+        <w:rPr>
+          <w:rtl w:val="0"/>
+          <w:lang w:val="en-US"/>
+        </w:rPr>
+        <w:t>: Create</w:t>
+      </w:r>
+      <w:r>
+        <w:rPr>
+          <w:rtl w:val="0"/>
+          <w:lang w:val="en-US"/>
+        </w:rPr>
+        <w:t xml:space="preserve"> New</w:t>
+      </w:r>
+      <w:r>
+        <w:rPr>
+          <w:rtl w:val="0"/>
+        </w:rPr>
+        <w:t xml:space="preserve"> </w:t>
+      </w:r>
+      <w:r>
+        <w:rPr>
+          <w:rtl w:val="0"/>
+          <w:lang w:val="en-US"/>
+        </w:rPr>
+        <w:t>I</w:t>
+      </w:r>
+      <w:r>
+        <w:rPr>
+          <w:rtl w:val="0"/>
+          <w:lang w:val="fr-FR"/>
+        </w:rPr>
+        <w:t xml:space="preserve">ngredient </w:t>
+      </w:r>
+      <w:r>
+        <w:rPr>
+          <w:rtl w:val="0"/>
+          <w:lang w:val="en-US"/>
+        </w:rPr>
+        <w:t>view</w:t>
+      </w:r>
+      <w:bookmarkEnd w:id="6"/>
+      <w:bookmarkEnd w:id="-1"/>
+      <w:r>
+        <w:rPr>
+          <w:rtl w:val="0"/>
+          <w:lang w:val="en-US"/>
+        </w:rPr>
+        <w:t xml:space="preserve"> that allows users to add an ingredient to the database of known ingredients.</w:t>
+      </w:r>
+      <w:bookmarkStart w:name="hmppa7ryrhgil" w:id="7"/>
+    </w:p>
+    <w:p>
+      <w:pPr>
+        <w:pStyle w:val="Body"/>
         <w:ind w:left="720" w:firstLine="0"/>
       </w:pPr>
       <w:r>
@@ -857,7 +992,35 @@
           <w:rtl w:val="0"/>
           <w:lang w:val="en-US"/>
         </w:rPr>
-        <w:t xml:space="preserve"> Models are functional, sign in page stores the logged in user in session if username and password match.  New User page creates new users appropriately and only when the username is not taken.</w:t>
+        <w:t xml:space="preserve"> Models are functional, sign in page stores the logged in user in session if </w:t>
+      </w:r>
+      <w:r>
+        <w:rPr>
+          <w:rtl w:val="0"/>
+          <w:lang w:val="en-US"/>
+        </w:rPr>
+        <w:t>email</w:t>
+      </w:r>
+      <w:r>
+        <w:rPr>
+          <w:rtl w:val="0"/>
+          <w:lang w:val="en-US"/>
+        </w:rPr>
+        <w:t xml:space="preserve"> and password match.  New User page creates new users appropriately and only when the </w:t>
+      </w:r>
+      <w:r>
+        <w:rPr>
+          <w:rtl w:val="0"/>
+          <w:lang w:val="en-US"/>
+        </w:rPr>
+        <w:t>email</w:t>
+      </w:r>
+      <w:r>
+        <w:rPr>
+          <w:rtl w:val="0"/>
+          <w:lang w:val="en-US"/>
+        </w:rPr>
+        <w:t xml:space="preserve"> is not taken.</w:t>
       </w:r>
     </w:p>
     <w:p>
@@ -984,14 +1147,14 @@
           <w:rtl w:val="0"/>
           <w:lang w:val="en-US"/>
         </w:rPr>
-        <w:t>Task Create Ingredients</w:t>
-      </w:r>
-      <w:r>
-        <w:rPr>
-          <w:rtl w:val="0"/>
-          <w:lang w:val="en-US"/>
-        </w:rPr>
-        <w:t>: Create Ingredient models as described in StructureV2.txt</w:t>
+        <w:t>Task Create Pantry:</w:t>
+      </w:r>
+      <w:r>
+        <w:rPr>
+          <w:rtl w:val="0"/>
+          <w:lang w:val="en-US"/>
+        </w:rPr>
+        <w:t xml:space="preserve"> Create a user specific pantry of ingredients as described in Structure.txt</w:t>
       </w:r>
     </w:p>
     <w:p>
@@ -1012,14 +1175,14 @@
           <w:rtl w:val="0"/>
           <w:lang w:val="en-US"/>
         </w:rPr>
-        <w:t>Task Create Pantry:</w:t>
-      </w:r>
-      <w:r>
-        <w:rPr>
-          <w:rtl w:val="0"/>
-          <w:lang w:val="en-US"/>
-        </w:rPr>
-        <w:t xml:space="preserve"> Create a user specific pantry of ingredients as described in StructureV2.txt</w:t>
+        <w:t>Task Add New Ingredients to Pantry</w:t>
+      </w:r>
+      <w:r>
+        <w:rPr>
+          <w:rtl w:val="0"/>
+          <w:lang w:val="en-US"/>
+        </w:rPr>
+        <w:t>:  Create a page to Allow users to add ingredients to the pantry, if the ingredient does not exist it should be created.</w:t>
       </w:r>
     </w:p>
     <w:p>
@@ -1040,14 +1203,14 @@
           <w:rtl w:val="0"/>
           <w:lang w:val="en-US"/>
         </w:rPr>
-        <w:t>Task Add New Ingredients to Pantry</w:t>
-      </w:r>
-      <w:r>
-        <w:rPr>
-          <w:rtl w:val="0"/>
-          <w:lang w:val="en-US"/>
-        </w:rPr>
-        <w:t>:  Create a page to Allow users to add ingredients to the pantry, if the ingredient does not exist it should be created.</w:t>
+        <w:t>Task Edit Pantry Quantity</w:t>
+      </w:r>
+      <w:r>
+        <w:rPr>
+          <w:rtl w:val="0"/>
+          <w:lang w:val="en-US"/>
+        </w:rPr>
+        <w:t>: Allow the user to add or remove a quantity of ingredients to the pantry.</w:t>
       </w:r>
     </w:p>
     <w:p>
@@ -1057,34 +1220,6 @@
           <w:ilvl w:val="0"/>
           <w:numId w:val="2"/>
         </w:numPr>
-        <w:rPr>
-          <w:lang w:val="en-US"/>
-        </w:rPr>
-      </w:pPr>
-      <w:r>
-        <w:rPr>
-          <w:b w:val="1"/>
-          <w:bCs w:val="1"/>
-          <w:rtl w:val="0"/>
-          <w:lang w:val="en-US"/>
-        </w:rPr>
-        <w:t>Task Edit Pantry Quantity</w:t>
-      </w:r>
-      <w:r>
-        <w:rPr>
-          <w:rtl w:val="0"/>
-          <w:lang w:val="en-US"/>
-        </w:rPr>
-        <w:t>: Allow the user to add or remove a quantity of ingredients to the pantry.</w:t>
-      </w:r>
-    </w:p>
-    <w:p>
-      <w:pPr>
-        <w:pStyle w:val="Body"/>
-        <w:numPr>
-          <w:ilvl w:val="0"/>
-          <w:numId w:val="2"/>
-        </w:numPr>
       </w:pPr>
       <w:r>
         <w:rPr>
@@ -1163,9 +1298,22 @@
       <w:r>
         <w:rPr>
           <w:rtl w:val="0"/>
-          <w:lang w:val="en-US"/>
-        </w:rPr>
-        <w:t>: Fulfils key user requirement necessary for application to function.</w:t>
+        </w:rPr>
+        <w:t xml:space="preserve">: </w:t>
+      </w:r>
+      <w:r>
+        <w:rPr>
+          <w:rtl w:val="0"/>
+          <w:lang w:val="en-US"/>
+        </w:rPr>
+        <w:t>Fulfills</w:t>
+      </w:r>
+      <w:r>
+        <w:rPr>
+          <w:rtl w:val="0"/>
+          <w:lang w:val="en-US"/>
+        </w:rPr>
+        <w:t xml:space="preserve"> key user requirement necessary for application to function.</w:t>
       </w:r>
     </w:p>
     <w:p>

</xml_diff>